<commit_message>
assignment ready for check
</commit_message>
<xml_diff>
--- a/Assignment/FloodRisk_ComputerPractical_2019.docx
+++ b/Assignment/FloodRisk_ComputerPractical_2019.docx
@@ -1,6 +1,6 @@
 
 <file path=word/document.xml><?xml version="1.0" encoding="utf-8"?>
-<w:document xmlns:wpc="http://schemas.microsoft.com/office/word/2010/wordprocessingCanvas" xmlns:cx="http://schemas.microsoft.com/office/drawing/2014/chartex" xmlns:cx1="http://schemas.microsoft.com/office/drawing/2015/9/8/chartex" xmlns:cx2="http://schemas.microsoft.com/office/drawing/2015/10/21/chartex" xmlns:cx3="http://schemas.microsoft.com/office/drawing/2016/5/9/chartex" xmlns:cx4="http://schemas.microsoft.com/office/drawing/2016/5/10/chartex" xmlns:cx5="http://schemas.microsoft.com/office/drawing/2016/5/11/chartex" xmlns:cx6="http://schemas.microsoft.com/office/drawing/2016/5/12/chartex" xmlns:cx7="http://schemas.microsoft.com/office/drawing/2016/5/13/chartex" xmlns:cx8="http://schemas.microsoft.com/office/drawing/2016/5/14/chartex" xmlns:mc="http://schemas.openxmlformats.org/markup-compatibility/2006" xmlns:aink="http://schemas.microsoft.com/office/drawing/2016/ink" xmlns:am3d="http://schemas.microsoft.com/office/drawing/2017/model3d" xmlns:o="urn:schemas-microsoft-com:office:office" xmlns:r="http://schemas.openxmlformats.org/officeDocument/2006/relationships" xmlns:m="http://schemas.openxmlformats.org/officeDocument/2006/math" xmlns:v="urn:schemas-microsoft-com:vml" xmlns:wp14="http://schemas.microsoft.com/office/word/2010/wordprocessingDrawing" xmlns:wp="http://schemas.openxmlformats.org/drawingml/2006/wordprocessingDrawing" xmlns:w10="urn:schemas-microsoft-com:office:word" xmlns:w="http://schemas.openxmlformats.org/wordprocessingml/2006/main" xmlns:w14="http://schemas.microsoft.com/office/word/2010/wordml" xmlns:w15="http://schemas.microsoft.com/office/word/2012/wordml" xmlns:w16cid="http://schemas.microsoft.com/office/word/2016/wordml/cid" xmlns:w16se="http://schemas.microsoft.com/office/word/2015/wordml/symex" xmlns:wpg="http://schemas.microsoft.com/office/word/2010/wordprocessingGroup" xmlns:wpi="http://schemas.microsoft.com/office/word/2010/wordprocessingInk" xmlns:wne="http://schemas.microsoft.com/office/word/2006/wordml" xmlns:wps="http://schemas.microsoft.com/office/word/2010/wordprocessingShape" mc:Ignorable="w14 w15 w16se w16cid wp14">
+<w:document xmlns:wpc="http://schemas.microsoft.com/office/word/2010/wordprocessingCanvas" xmlns:cx="http://schemas.microsoft.com/office/drawing/2014/chartex" xmlns:cx1="http://schemas.microsoft.com/office/drawing/2015/9/8/chartex" xmlns:mc="http://schemas.openxmlformats.org/markup-compatibility/2006" xmlns:o="urn:schemas-microsoft-com:office:office" xmlns:r="http://schemas.openxmlformats.org/officeDocument/2006/relationships" xmlns:m="http://schemas.openxmlformats.org/officeDocument/2006/math" xmlns:v="urn:schemas-microsoft-com:vml" xmlns:wp14="http://schemas.microsoft.com/office/word/2010/wordprocessingDrawing" xmlns:wp="http://schemas.openxmlformats.org/drawingml/2006/wordprocessingDrawing" xmlns:w10="urn:schemas-microsoft-com:office:word" xmlns:w="http://schemas.openxmlformats.org/wordprocessingml/2006/main" xmlns:w14="http://schemas.microsoft.com/office/word/2010/wordml" xmlns:w15="http://schemas.microsoft.com/office/word/2012/wordml" xmlns:w16se="http://schemas.microsoft.com/office/word/2015/wordml/symex" xmlns:wpg="http://schemas.microsoft.com/office/word/2010/wordprocessingGroup" xmlns:wpi="http://schemas.microsoft.com/office/word/2010/wordprocessingInk" xmlns:wne="http://schemas.microsoft.com/office/word/2006/wordml" xmlns:wps="http://schemas.microsoft.com/office/word/2010/wordprocessingShape" mc:Ignorable="w14 w15 w16se wp14">
   <w:body>
     <w:p>
       <w:pPr>
@@ -12,23 +12,13 @@
           <w:lang w:val="nl-NL"/>
         </w:rPr>
       </w:pPr>
-      <w:proofErr w:type="spellStart"/>
       <w:r>
         <w:rPr>
           <w:b/>
           <w:sz w:val="28"/>
           <w:lang w:val="nl-NL"/>
         </w:rPr>
-        <w:t>Flood</w:t>
-      </w:r>
-      <w:proofErr w:type="spellEnd"/>
-      <w:r>
-        <w:rPr>
-          <w:b/>
-          <w:sz w:val="28"/>
-          <w:lang w:val="nl-NL"/>
-        </w:rPr>
-        <w:t xml:space="preserve"> </w:t>
+        <w:t xml:space="preserve">Flood </w:t>
       </w:r>
       <w:r>
         <w:rPr>
@@ -123,13 +113,19 @@
         <w:rPr>
           <w:lang w:val="en-GB"/>
         </w:rPr>
-        <w:t xml:space="preserve">adaptation options </w:t>
-      </w:r>
-      <w:r>
-        <w:rPr>
-          <w:lang w:val="en-GB"/>
-        </w:rPr>
-        <w:t>and determine whether certain implementations are cost-effective</w:t>
+        <w:t xml:space="preserve">adaptation options, </w:t>
+      </w:r>
+      <w:r>
+        <w:rPr>
+          <w:lang w:val="en-GB"/>
+        </w:rPr>
+        <w:t>determine whether certain implementations are cost-effective</w:t>
+      </w:r>
+      <w:r>
+        <w:rPr>
+          <w:lang w:val="en-GB"/>
+        </w:rPr>
+        <w:t xml:space="preserve"> and perform a small uncertainty and sensitivity analysis</w:t>
       </w:r>
       <w:r>
         <w:rPr>
@@ -159,21 +155,7 @@
         <w:rPr>
           <w:lang w:val="en-GB"/>
         </w:rPr>
-        <w:t xml:space="preserve">is the </w:t>
-      </w:r>
-      <w:proofErr w:type="spellStart"/>
-      <w:r>
-        <w:rPr>
-          <w:lang w:val="en-GB"/>
-        </w:rPr>
-        <w:t>Heijplaat</w:t>
-      </w:r>
-      <w:proofErr w:type="spellEnd"/>
-      <w:r>
-        <w:rPr>
-          <w:lang w:val="en-GB"/>
-        </w:rPr>
-        <w:t xml:space="preserve">, </w:t>
+        <w:t xml:space="preserve">is the Heijplaat, </w:t>
       </w:r>
       <w:r>
         <w:rPr>
@@ -221,69 +203,13 @@
         <w:rPr>
           <w:lang w:val="en-GB"/>
         </w:rPr>
-        <w:t>. This area is located outside the primary flood defences of the Netherlands, making it an ‘</w:t>
-      </w:r>
-      <w:proofErr w:type="spellStart"/>
-      <w:r>
-        <w:rPr>
-          <w:lang w:val="en-GB"/>
-        </w:rPr>
-        <w:t>unembanked</w:t>
-      </w:r>
-      <w:proofErr w:type="spellEnd"/>
-      <w:r>
-        <w:rPr>
-          <w:lang w:val="en-GB"/>
-        </w:rPr>
-        <w:t xml:space="preserve">’ area. </w:t>
-      </w:r>
-      <w:r>
-        <w:rPr>
-          <w:lang w:val="en-GB"/>
-        </w:rPr>
-        <w:t xml:space="preserve">To get an idea of where it is located, look up ‘ </w:t>
-      </w:r>
-      <w:proofErr w:type="spellStart"/>
-      <w:r>
-        <w:rPr>
-          <w:lang w:val="en-GB"/>
-        </w:rPr>
-        <w:t>Heijplaat</w:t>
-      </w:r>
-      <w:proofErr w:type="spellEnd"/>
-      <w:r>
-        <w:rPr>
-          <w:lang w:val="en-GB"/>
-        </w:rPr>
-        <w:t>, Rotterdam’  in google maps and orient yourself. As you will see it is located on the south bank of the river which flows through Rotterdam into the North Sea (</w:t>
-      </w:r>
-      <w:proofErr w:type="spellStart"/>
-      <w:r>
-        <w:rPr>
-          <w:lang w:val="en-GB"/>
-        </w:rPr>
-        <w:t>Nieuwe</w:t>
-      </w:r>
-      <w:proofErr w:type="spellEnd"/>
-      <w:r>
-        <w:rPr>
-          <w:lang w:val="en-GB"/>
-        </w:rPr>
-        <w:t xml:space="preserve"> </w:t>
-      </w:r>
-      <w:proofErr w:type="spellStart"/>
-      <w:r>
-        <w:rPr>
-          <w:lang w:val="en-GB"/>
-        </w:rPr>
-        <w:t>Waterweg</w:t>
-      </w:r>
-      <w:proofErr w:type="spellEnd"/>
-      <w:r>
-        <w:rPr>
-          <w:lang w:val="en-GB"/>
-        </w:rPr>
-        <w:t>)</w:t>
+        <w:t xml:space="preserve">. This area is located outside the primary flood defences of the Netherlands, making it an ‘unembanked’ area. </w:t>
+      </w:r>
+      <w:r>
+        <w:rPr>
+          <w:lang w:val="en-GB"/>
+        </w:rPr>
+        <w:t>To get an idea of where it is located, look up ‘ Heijplaat, Rotterdam’  in google maps and orient yourself. As you will see it is located on the south bank of the river which flows through Rotterdam into the North Sea (Nieuwe Waterweg)</w:t>
       </w:r>
       <w:r>
         <w:rPr>
@@ -305,37 +231,14 @@
           <w:u w:val="single"/>
           <w:lang w:val="en-GB"/>
         </w:rPr>
-        <w:t>Q1: Take a look at the flood exten</w:t>
+        <w:t xml:space="preserve">In the answer sheet, you can find all questions that need to be answered. </w:t>
       </w:r>
       <w:r>
         <w:rPr>
           <w:u w:val="single"/>
           <w:lang w:val="en-GB"/>
         </w:rPr>
-        <w:t>t</w:t>
-      </w:r>
-      <w:r>
-        <w:rPr>
-          <w:u w:val="single"/>
-          <w:lang w:val="en-GB"/>
-        </w:rPr>
-        <w:t xml:space="preserve">s for different return periods. Which part of the </w:t>
-      </w:r>
-      <w:proofErr w:type="spellStart"/>
-      <w:r>
-        <w:rPr>
-          <w:u w:val="single"/>
-          <w:lang w:val="en-GB"/>
-        </w:rPr>
-        <w:t>Heijplaat</w:t>
-      </w:r>
-      <w:proofErr w:type="spellEnd"/>
-      <w:r>
-        <w:rPr>
-          <w:u w:val="single"/>
-          <w:lang w:val="en-GB"/>
-        </w:rPr>
-        <w:t xml:space="preserve"> seems to be most at risk?</w:t>
+        <w:t xml:space="preserve">Please only hand in the answer sheet. </w:t>
       </w:r>
     </w:p>
     <w:p>
@@ -377,21 +280,19 @@
         <w:rPr>
           <w:lang w:val="en-GB"/>
         </w:rPr>
-        <w:t xml:space="preserve">In this assignment we will make use of Python scripts and </w:t>
-      </w:r>
-      <w:proofErr w:type="spellStart"/>
-      <w:r>
-        <w:rPr>
-          <w:lang w:val="en-GB"/>
-        </w:rPr>
-        <w:t>Jupyter</w:t>
-      </w:r>
-      <w:proofErr w:type="spellEnd"/>
-      <w:r>
-        <w:rPr>
-          <w:lang w:val="en-GB"/>
-        </w:rPr>
-        <w:t xml:space="preserve"> Notebooks. The</w:t>
+        <w:t xml:space="preserve">In this assignment </w:t>
+      </w:r>
+      <w:r>
+        <w:rPr>
+          <w:lang w:val="en-GB"/>
+        </w:rPr>
+        <w:t xml:space="preserve">(and several of the following assignments in this course) </w:t>
+      </w:r>
+      <w:r>
+        <w:rPr>
+          <w:lang w:val="en-GB"/>
+        </w:rPr>
+        <w:t>we will make use of Python scripts and Jupyter Notebooks. The</w:t>
       </w:r>
       <w:r>
         <w:rPr>
@@ -426,21 +327,7 @@
         <w:rPr>
           <w:lang w:val="en-GB"/>
         </w:rPr>
-        <w:t xml:space="preserve">If you have not done so already, please download the latest version of </w:t>
-      </w:r>
-      <w:proofErr w:type="spellStart"/>
-      <w:r>
-        <w:rPr>
-          <w:lang w:val="en-GB"/>
-        </w:rPr>
-        <w:t>miniconda</w:t>
-      </w:r>
-      <w:proofErr w:type="spellEnd"/>
-      <w:r>
-        <w:rPr>
-          <w:lang w:val="en-GB"/>
-        </w:rPr>
-        <w:t xml:space="preserve"> from this link: </w:t>
+        <w:t xml:space="preserve">If you have not done so already, please download the latest version of miniconda from this link: </w:t>
       </w:r>
       <w:hyperlink r:id="rId6" w:history="1">
         <w:r>
@@ -524,7 +411,6 @@
         </w:rPr>
         <w:t xml:space="preserve">cd </w:t>
       </w:r>
-      <w:proofErr w:type="spellStart"/>
       <w:r>
         <w:rPr>
           <w:rFonts w:ascii="Consolas" w:hAnsi="Consolas"/>
@@ -536,7 +422,6 @@
         </w:rPr>
         <w:t>name_directory</w:t>
       </w:r>
-      <w:proofErr w:type="spellEnd"/>
       <w:r>
         <w:rPr>
           <w:lang w:val="en-GB"/>
@@ -626,7 +511,6 @@
           <w:highlight w:val="lightGray"/>
         </w:rPr>
       </w:pPr>
-      <w:proofErr w:type="spellStart"/>
       <w:r>
         <w:rPr>
           <w:rFonts w:ascii="Consolas" w:hAnsi="Consolas"/>
@@ -635,31 +519,8 @@
           <w:highlight w:val="lightGray"/>
           <w:lang w:val="en-GB"/>
         </w:rPr>
-        <w:t>conda</w:t>
-      </w:r>
-      <w:proofErr w:type="spellEnd"/>
-      <w:r>
-        <w:rPr>
-          <w:rFonts w:ascii="Consolas" w:hAnsi="Consolas"/>
-          <w:sz w:val="18"/>
-          <w:szCs w:val="18"/>
-          <w:highlight w:val="lightGray"/>
-          <w:lang w:val="en-GB"/>
-        </w:rPr>
-        <w:t xml:space="preserve"> env create -f </w:t>
-      </w:r>
-      <w:proofErr w:type="spellStart"/>
-      <w:r>
-        <w:rPr>
-          <w:rFonts w:ascii="Consolas" w:hAnsi="Consolas"/>
-          <w:sz w:val="18"/>
-          <w:szCs w:val="18"/>
-          <w:highlight w:val="lightGray"/>
-          <w:lang w:val="en-GB"/>
-        </w:rPr>
-        <w:t>environment.yml</w:t>
-      </w:r>
-      <w:proofErr w:type="spellEnd"/>
+        <w:t>conda env create -f environment.yml</w:t>
+      </w:r>
     </w:p>
     <w:p>
       <w:pPr>
@@ -683,21 +544,7 @@
         <w:rPr>
           <w:lang w:val="en-GB"/>
         </w:rPr>
-        <w:t xml:space="preserve">et </w:t>
-      </w:r>
-      <w:proofErr w:type="spellStart"/>
-      <w:r>
-        <w:rPr>
-          <w:lang w:val="en-GB"/>
-        </w:rPr>
-        <w:t>conda</w:t>
-      </w:r>
-      <w:proofErr w:type="spellEnd"/>
-      <w:r>
-        <w:rPr>
-          <w:lang w:val="en-GB"/>
-        </w:rPr>
-        <w:t xml:space="preserve"> do its job.</w:t>
+        <w:t>et conda do its job.</w:t>
       </w:r>
     </w:p>
     <w:p>
@@ -735,23 +582,8 @@
         <w:rPr>
           <w:lang w:val="en-GB"/>
         </w:rPr>
-        <w:t xml:space="preserve">Now activate your new </w:t>
-      </w:r>
-      <w:proofErr w:type="spellStart"/>
-      <w:r>
-        <w:rPr>
-          <w:lang w:val="en-GB"/>
-        </w:rPr>
-        <w:t>conda</w:t>
-      </w:r>
-      <w:proofErr w:type="spellEnd"/>
-      <w:r>
-        <w:rPr>
-          <w:lang w:val="en-GB"/>
-        </w:rPr>
-        <w:t xml:space="preserve"> virtual environment as </w:t>
-      </w:r>
-      <w:proofErr w:type="spellStart"/>
+        <w:t xml:space="preserve">Now activate your new conda virtual environment as </w:t>
+      </w:r>
       <w:r>
         <w:rPr>
           <w:rFonts w:ascii="Consolas" w:hAnsi="Consolas"/>
@@ -762,7 +594,6 @@
         </w:rPr>
         <w:t>conda</w:t>
       </w:r>
-      <w:proofErr w:type="spellEnd"/>
       <w:r>
         <w:rPr>
           <w:lang w:val="en-GB"/>
@@ -779,7 +610,6 @@
         </w:rPr>
         <w:t xml:space="preserve">activate </w:t>
       </w:r>
-      <w:proofErr w:type="spellStart"/>
       <w:r>
         <w:rPr>
           <w:rFonts w:ascii="Consolas" w:hAnsi="Consolas"/>
@@ -790,7 +620,6 @@
         </w:rPr>
         <w:t>ClimatePolicy</w:t>
       </w:r>
-      <w:proofErr w:type="spellEnd"/>
     </w:p>
     <w:p>
       <w:pPr>
@@ -808,21 +637,7 @@
         <w:rPr>
           <w:lang w:val="en-GB"/>
         </w:rPr>
-        <w:t>Now type ‘</w:t>
-      </w:r>
-      <w:proofErr w:type="spellStart"/>
-      <w:r>
-        <w:rPr>
-          <w:lang w:val="en-GB"/>
-        </w:rPr>
-        <w:t>jupyter</w:t>
-      </w:r>
-      <w:proofErr w:type="spellEnd"/>
-      <w:r>
-        <w:rPr>
-          <w:lang w:val="en-GB"/>
-        </w:rPr>
-        <w:t xml:space="preserve"> notebook’</w:t>
+        <w:t>Now type ‘jupyter notebook’</w:t>
       </w:r>
     </w:p>
     <w:p>
@@ -885,7 +700,19 @@
         <w:rPr>
           <w:lang w:val="en-GB"/>
         </w:rPr>
-        <w:t xml:space="preserve">To calculate potential flood damage, </w:t>
+        <w:t>To calculate</w:t>
+      </w:r>
+      <w:r>
+        <w:rPr>
+          <w:lang w:val="en-GB"/>
+        </w:rPr>
+        <w:t xml:space="preserve"> the</w:t>
+      </w:r>
+      <w:r>
+        <w:rPr>
+          <w:lang w:val="en-GB"/>
+        </w:rPr>
+        <w:t xml:space="preserve"> potential flood damage, </w:t>
       </w:r>
       <w:r>
         <w:rPr>
@@ -909,14 +736,14 @@
         <w:rPr>
           <w:lang w:val="en-GB"/>
         </w:rPr>
-        <w:t xml:space="preserve"> and maximum </w:t>
+        <w:t xml:space="preserve"> and </w:t>
       </w:r>
       <w:r>
         <w:rPr>
           <w:lang w:val="en-GB"/>
         </w:rPr>
         <w:lastRenderedPageBreak/>
-        <w:t xml:space="preserve">damage </w:t>
+        <w:t xml:space="preserve">maximum damage </w:t>
       </w:r>
       <w:r>
         <w:rPr>
@@ -1049,22 +876,17 @@
         <w:t xml:space="preserve"> be calculated. Open the</w:t>
       </w:r>
       <w:r>
+        <w:t xml:space="preserve"> I</w:t>
+      </w:r>
+      <w:r>
+        <w:t>P</w:t>
+      </w:r>
+      <w:r>
+        <w:t>ython</w:t>
+      </w:r>
+      <w:r>
         <w:t xml:space="preserve"> </w:t>
       </w:r>
-      <w:proofErr w:type="spellStart"/>
-      <w:r>
-        <w:t>I</w:t>
-      </w:r>
-      <w:r>
-        <w:t>P</w:t>
-      </w:r>
-      <w:r>
-        <w:t>ython</w:t>
-      </w:r>
-      <w:proofErr w:type="spellEnd"/>
-      <w:r>
-        <w:t xml:space="preserve"> </w:t>
-      </w:r>
       <w:r>
         <w:t>notebook</w:t>
       </w:r>
@@ -1072,13 +894,8 @@
         <w:t xml:space="preserve"> ‘</w:t>
       </w:r>
       <w:r>
-        <w:t xml:space="preserve">Damage </w:t>
-      </w:r>
-      <w:proofErr w:type="spellStart"/>
-      <w:r>
-        <w:t>Assessment.ipynb</w:t>
-      </w:r>
-      <w:proofErr w:type="spellEnd"/>
+        <w:t>Damage Assessment.ipynb</w:t>
+      </w:r>
       <w:r>
         <w:t>’</w:t>
       </w:r>
@@ -1135,32 +952,27 @@
         <w:t xml:space="preserve">printing </w:t>
       </w:r>
       <w:r>
-        <w:t>‘</w:t>
-      </w:r>
-      <w:proofErr w:type="spellStart"/>
-      <w:r>
-        <w:t>damage_total</w:t>
-      </w:r>
-      <w:proofErr w:type="spellEnd"/>
-      <w:r>
-        <w:t xml:space="preserve">’ in </w:t>
-      </w:r>
-      <w:r>
-        <w:t>the cell below</w:t>
+        <w:t xml:space="preserve">‘damage_total’ in </w:t>
+      </w:r>
+      <w:r>
+        <w:t>a</w:t>
+      </w:r>
+      <w:r>
+        <w:t xml:space="preserve"> cell below</w:t>
       </w:r>
       <w:r>
         <w:t>.</w:t>
       </w:r>
       <w:r>
-        <w:t xml:space="preserve"> Then also calculate the damage for the other return periods and paste them in excel.</w:t>
-      </w:r>
-      <w:r>
-        <w:t xml:space="preserve"> You will see that as you put the numbers in excel the risk curve will be drawn below. Note that the x-axis is on a logarithmic scale.</w:t>
+        <w:t xml:space="preserve"> </w:t>
       </w:r>
     </w:p>
     <w:p>
       <w:pPr>
         <w:jc w:val="both"/>
+        <w:rPr>
+          <w:sz w:val="24"/>
+        </w:rPr>
       </w:pPr>
       <w:r>
         <w:t xml:space="preserve">To get a better insight into what constitutes the total damage, you can find the damage per land-use class in the </w:t>
@@ -1169,21 +981,42 @@
         <w:t>parameter</w:t>
       </w:r>
       <w:r>
-        <w:t xml:space="preserve"> ‘</w:t>
-      </w:r>
-      <w:proofErr w:type="spellStart"/>
-      <w:r>
-        <w:t>damagebin_total</w:t>
-      </w:r>
-      <w:proofErr w:type="spellEnd"/>
-      <w:r>
-        <w:t>’. Run the damage calculation for a return period of 1/100 years and</w:t>
+        <w:t xml:space="preserve"> ‘damagebin_total’. Run the damage calculation for a return period of 1/100 years and</w:t>
       </w:r>
       <w:r>
         <w:t xml:space="preserve"> print the output</w:t>
       </w:r>
       <w:r>
         <w:t>.</w:t>
+      </w:r>
+      <w:r>
+        <w:t xml:space="preserve"> </w:t>
+      </w:r>
+      <w:r>
+        <w:rPr>
+          <w:sz w:val="24"/>
+        </w:rPr>
+        <w:t>(</w:t>
+      </w:r>
+      <w:r>
+        <w:rPr>
+          <w:sz w:val="24"/>
+          <w:u w:val="single"/>
+        </w:rPr>
+        <w:t xml:space="preserve">Answer </w:t>
+      </w:r>
+      <w:r>
+        <w:rPr>
+          <w:sz w:val="24"/>
+          <w:u w:val="single"/>
+        </w:rPr>
+        <w:t>Q1-Q3</w:t>
+      </w:r>
+      <w:r>
+        <w:rPr>
+          <w:sz w:val="24"/>
+        </w:rPr>
+        <w:t>)</w:t>
       </w:r>
     </w:p>
     <w:p>
@@ -1213,84 +1046,73 @@
         <w:t xml:space="preserve">By integrating damages of different return periods (i.e. calculating the area under the risk curve), the expected annual damage (or risk) can be determined. Open </w:t>
       </w:r>
       <w:r>
-        <w:t xml:space="preserve">the </w:t>
-      </w:r>
-      <w:proofErr w:type="spellStart"/>
-      <w:r>
-        <w:t>IPython</w:t>
-      </w:r>
-      <w:proofErr w:type="spellEnd"/>
-      <w:r>
-        <w:t xml:space="preserve"> notebook ‘Risk</w:t>
+        <w:t>the IPython notebook ‘Risk</w:t>
+      </w:r>
+      <w:r>
+        <w:t xml:space="preserve"> Assessment.ipynb</w:t>
+      </w:r>
+      <w:r>
+        <w:t>’</w:t>
+      </w:r>
+      <w:r>
+        <w:t xml:space="preserve">. You’ll see a bit longer </w:t>
+      </w:r>
+      <w:r>
+        <w:t xml:space="preserve">script </w:t>
+      </w:r>
+      <w:r>
+        <w:t xml:space="preserve">now, but everything is set up for the first run. </w:t>
+      </w:r>
+      <w:r>
+        <w:t>Go to ‘Kernel’</w:t>
       </w:r>
       <w:r>
         <w:t xml:space="preserve"> </w:t>
       </w:r>
-      <w:proofErr w:type="spellStart"/>
-      <w:r>
-        <w:t>Assessment.ipynb</w:t>
-      </w:r>
-      <w:proofErr w:type="spellEnd"/>
-      <w:r>
-        <w:t>’</w:t>
-      </w:r>
-      <w:r>
-        <w:t xml:space="preserve">. You’ll see a bit longer </w:t>
-      </w:r>
-      <w:r>
-        <w:t xml:space="preserve">script </w:t>
-      </w:r>
-      <w:r>
-        <w:t xml:space="preserve">now, but everything is set up for the first run. </w:t>
-      </w:r>
-      <w:r>
-        <w:t>Go to ‘Kernel’</w:t>
+      <w:r>
+        <w:t>and press ‘Restart &amp; Run all’</w:t>
+      </w:r>
+      <w:r>
+        <w:t xml:space="preserve">. Verify that the damages here for the six return periods are the same as you calculated before. </w:t>
+      </w:r>
+    </w:p>
+    <w:p>
+      <w:pPr>
+        <w:jc w:val="both"/>
+      </w:pPr>
+      <w:r>
+        <w:t>Now we will take a look at how climate change may adversely affect flood risk for the Heijplaat area. This means that instead of the six inundation maps we’ve used before, we need the ones in which climate change (</w:t>
+      </w:r>
+      <w:r>
+        <w:t xml:space="preserve">sea-level rise and higher river discharges) is accounted for. These maps are number a2 instead of a0. In the script you’ll see that </w:t>
+      </w:r>
+      <w:r>
+        <w:t>we make sure we get the right flood maps for the current and the future at line 12-15</w:t>
+      </w:r>
+      <w:r>
+        <w:t xml:space="preserve">. </w:t>
+      </w:r>
+      <w:r>
+        <w:t>Re-run the notebook again</w:t>
+      </w:r>
+      <w:r>
+        <w:t xml:space="preserve"> for the ‘2100’ scenario</w:t>
+      </w:r>
+      <w:r>
+        <w:t>.</w:t>
       </w:r>
       <w:r>
         <w:t xml:space="preserve"> </w:t>
       </w:r>
       <w:r>
-        <w:t>and press ‘Restart &amp; Run all’</w:t>
-      </w:r>
-      <w:r>
-        <w:t xml:space="preserve">. Verify that the damages here for the six return periods are the same as you calculated before. </w:t>
-      </w:r>
-    </w:p>
-    <w:p>
-      <w:pPr>
-        <w:jc w:val="both"/>
-      </w:pPr>
-      <w:r>
-        <w:t xml:space="preserve">Now we will take a look at how climate change may adversely affect flood risk for the </w:t>
-      </w:r>
-      <w:proofErr w:type="spellStart"/>
-      <w:r>
-        <w:t>Heijplaat</w:t>
-      </w:r>
-      <w:proofErr w:type="spellEnd"/>
-      <w:r>
-        <w:t xml:space="preserve"> area. This means that instead of the six inundation maps we’ve used before, we need the ones in which climate change (</w:t>
-      </w:r>
-      <w:r>
-        <w:t xml:space="preserve">sea-level rise and higher river discharges) is accounted for. These maps are number a2 instead of a0. In the script you’ll see that </w:t>
-      </w:r>
-      <w:r>
-        <w:t>we make sure we get the right flood maps for the current and the future at line 12-15</w:t>
-      </w:r>
-      <w:r>
-        <w:t xml:space="preserve">. </w:t>
-      </w:r>
-      <w:r>
-        <w:t>Re-run the notebook again</w:t>
-      </w:r>
-      <w:r>
-        <w:t xml:space="preserve"> for the ‘2100’ scenario</w:t>
-      </w:r>
-      <w:r>
-        <w:t xml:space="preserve"> </w:t>
-      </w:r>
-      <w:r>
-        <w:t>.</w:t>
+        <w:rPr>
+          <w:sz w:val="24"/>
+          <w:u w:val="single"/>
+        </w:rPr>
+        <w:t>(Answer Q4-Q6</w:t>
+      </w:r>
+      <w:r>
+        <w:t>)</w:t>
       </w:r>
     </w:p>
     <w:p>
@@ -1323,15 +1145,7 @@
         <w:t>too</w:t>
       </w:r>
       <w:r>
-        <w:t xml:space="preserve"> much damage. This is known as wetproofing. We can look at the effect of wetproofing by adjusting the stage damage curves and then redoing the damage and risk calculations. In sheet ‘</w:t>
-      </w:r>
-      <w:proofErr w:type="spellStart"/>
-      <w:r>
-        <w:t>DamageCurves_Houses</w:t>
-      </w:r>
-      <w:proofErr w:type="spellEnd"/>
-      <w:r>
-        <w:t>’ you’ll see the curves for the content and the structure of residential houses (with a graph).</w:t>
+        <w:t xml:space="preserve"> much damage. This is known as wetproofing. We can look at the effect of wetproofing by adjusting the stage damage curves and then redoing the damage and risk calculations.</w:t>
       </w:r>
       <w:r>
         <w:t xml:space="preserve"> </w:t>
@@ -1349,21 +1163,7 @@
         <w:t>15</w:t>
       </w:r>
       <w:r>
-        <w:t xml:space="preserve">% between 2 and 3 meter; and will have no effect above 3 m. Create in columns D and E the new damage factors using these reduction factors. </w:t>
-      </w:r>
-      <w:r>
-        <w:t xml:space="preserve">You should also create a new graph with the new curves. </w:t>
-      </w:r>
-      <w:r>
-        <w:t>Create a new instance of the file ‘DDM_data_AUC.xlsx’ and give it a new name (we don’t want to overwrite our original data). Open that new file and go to the ‘</w:t>
-      </w:r>
-      <w:proofErr w:type="spellStart"/>
-      <w:r>
-        <w:t>curves_structure</w:t>
-      </w:r>
-      <w:proofErr w:type="spellEnd"/>
-      <w:r>
-        <w:t>’ sheet. Now copy the new structure curve into the column for land-use category 111. Do the same for the new content curve.</w:t>
+        <w:t xml:space="preserve">% between 2 and 3 meter; and no effect above 3 m. </w:t>
       </w:r>
     </w:p>
     <w:p>
@@ -1371,37 +1171,76 @@
         <w:jc w:val="both"/>
       </w:pPr>
       <w:r>
-        <w:t xml:space="preserve">Open the </w:t>
-      </w:r>
-      <w:proofErr w:type="spellStart"/>
-      <w:r>
-        <w:t>IPython</w:t>
-      </w:r>
-      <w:proofErr w:type="spellEnd"/>
-      <w:r>
-        <w:t xml:space="preserve"> notebook ‘Risk </w:t>
-      </w:r>
-      <w:proofErr w:type="spellStart"/>
-      <w:r>
-        <w:t>Assessment</w:t>
-      </w:r>
-      <w:r>
-        <w:t>.ipynb</w:t>
-      </w:r>
-      <w:proofErr w:type="spellEnd"/>
-      <w:r>
-        <w:t xml:space="preserve">’ again. </w:t>
-      </w:r>
-      <w:r>
-        <w:t xml:space="preserve">Now we can change the script in line 8 to import these new curves, referring to the file you just saved. Now you can calculate the effect of wetproofing of houses on the flood risk by running the script. Do this for 2100 (for which the script is now set), and also for the current situation (by changing the </w:t>
-      </w:r>
-      <w:proofErr w:type="spellStart"/>
-      <w:r>
-        <w:t>waterdepth</w:t>
-      </w:r>
-      <w:proofErr w:type="spellEnd"/>
-      <w:r>
-        <w:t xml:space="preserve"> maps you import back again. Copy the resulting the risk estimates (EAD) in excel (sheet ‘Risk’, light-brown cells).</w:t>
+        <w:t>Create a new</w:t>
+      </w:r>
+      <w:r>
+        <w:t xml:space="preserve"> instance of the file ‘DDM_data</w:t>
+      </w:r>
+      <w:r>
+        <w:t xml:space="preserve">.xlsx’ and give it a new name (we don’t want to overwrite our original data). Open that new file and go to the ‘curves_structure’ sheet. Now </w:t>
+      </w:r>
+      <w:r>
+        <w:t>change</w:t>
+      </w:r>
+      <w:r>
+        <w:t xml:space="preserve"> the new structure curve </w:t>
+      </w:r>
+      <w:r>
+        <w:t>in</w:t>
+      </w:r>
+      <w:r>
+        <w:t xml:space="preserve"> the column for land-use category 111</w:t>
+      </w:r>
+      <w:r>
+        <w:t xml:space="preserve"> to reflect the effect of wetproofing</w:t>
+      </w:r>
+      <w:r>
+        <w:t>. Do the same for the new content curve</w:t>
+      </w:r>
+      <w:r>
+        <w:t xml:space="preserve"> (in the ‘curves_content’ sheet)</w:t>
+      </w:r>
+      <w:r>
+        <w:t>.</w:t>
+      </w:r>
+      <w:r>
+        <w:t xml:space="preserve"> </w:t>
+      </w:r>
+      <w:r>
+        <w:t>Please</w:t>
+      </w:r>
+      <w:r>
+        <w:t xml:space="preserve"> also create a </w:t>
+      </w:r>
+      <w:r>
+        <w:t xml:space="preserve">figure that shows </w:t>
+      </w:r>
+      <w:r>
+        <w:t>the new curves.</w:t>
+      </w:r>
+      <w:r>
+        <w:rPr>
+          <w:sz w:val="24"/>
+          <w:u w:val="single"/>
+        </w:rPr>
+        <w:t xml:space="preserve"> </w:t>
+      </w:r>
+      <w:r>
+        <w:rPr>
+          <w:sz w:val="24"/>
+          <w:u w:val="single"/>
+        </w:rPr>
+        <w:t xml:space="preserve">(Answer </w:t>
+      </w:r>
+      <w:r>
+        <w:rPr>
+          <w:sz w:val="24"/>
+          <w:u w:val="single"/>
+        </w:rPr>
+        <w:t>Q7</w:t>
+      </w:r>
+      <w:r>
+        <w:t>)</w:t>
       </w:r>
     </w:p>
     <w:p>
@@ -1428,20 +1267,94 @@
         <w:jc w:val="both"/>
       </w:pPr>
       <w:r>
+        <w:t>Open the IPython notebook ‘</w:t>
+      </w:r>
+      <w:r>
+        <w:t>Cost-Benefit Analysis</w:t>
+      </w:r>
+      <w:r>
+        <w:t>.ipynb</w:t>
+      </w:r>
+      <w:r>
+        <w:t xml:space="preserve">’. Now we can </w:t>
+      </w:r>
+      <w:r>
+        <w:t>adjust</w:t>
+      </w:r>
+      <w:r>
+        <w:t xml:space="preserve"> the script in </w:t>
+      </w:r>
+      <w:r>
+        <w:rPr>
+          <w:b/>
+        </w:rPr>
+        <w:t>Cell 5</w:t>
+      </w:r>
+      <w:r>
+        <w:t xml:space="preserve"> to import these new curves, referring to the file you just saved. Now you can calculate the effect of wetproofing of houses on the flood risk by running the script. Do this for 2100, and also for the current situation. </w:t>
+      </w:r>
+      <w:r>
+        <w:t xml:space="preserve">The next step is to calculate the total avoided losses over a certain timespan. Let’s assume that the measures will last for around 50 years, using a discount rate of 4%. </w:t>
+      </w:r>
+    </w:p>
+    <w:p>
+      <w:pPr>
+        <w:jc w:val="both"/>
+      </w:pPr>
+      <w:r>
         <w:lastRenderedPageBreak/>
-        <w:t xml:space="preserve">While wetproofing may reduce flood losses, they come with a cost as well. To compare the costs versus the benefits, cost-benefit analyses (CBA) are often performed to see if it’s economically worthwhile to invest in such a measure. In the ‘Risk’ sheet calculate the benefit in terms of avoided damage for wetproofing under current conditions, and 2100 conditions. Then go to the ‘CBA’ sheet and fill </w:t>
-      </w:r>
-      <w:r>
-        <w:t xml:space="preserve">this number in the purple cell named ‘Net Benefit’. Then we have to know something about the amount of houses present in </w:t>
-      </w:r>
-      <w:proofErr w:type="spellStart"/>
-      <w:r>
-        <w:t>Heijplaat</w:t>
-      </w:r>
-      <w:proofErr w:type="spellEnd"/>
-      <w:r>
-        <w:t xml:space="preserve">, and the costs per house to wetproof them. We know that wetproofing costs around 7000 euro for an average house. Fill these numbers in and look at the Net Present Value (NPV) and Benefit-Cost ratio (B/C). If the B/C ratio is larger than one and the NPV is positive, then it is worthwhile to invest in the measure that is evaluated. </w:t>
-      </w:r>
+        <w:t xml:space="preserve">While wetproofing may reduce flood losses, they come with a cost as well. To compare the costs versus the benefits, cost-benefit analyses (CBA) are often performed to see if it’s economically worthwhile to invest in such a measure. </w:t>
+      </w:r>
+      <w:r>
+        <w:t xml:space="preserve">We know that wetproofing costs around 7000 euro for an average house. </w:t>
+      </w:r>
+      <w:r>
+        <w:t xml:space="preserve">Use </w:t>
+      </w:r>
+      <w:bookmarkStart w:id="0" w:name="_GoBack"/>
+      <w:bookmarkEnd w:id="0"/>
+      <w:r>
+        <w:t>this number</w:t>
+      </w:r>
+      <w:r>
+        <w:t xml:space="preserve"> in and look at the Benefit-Cost ratio (B/C). If the B/C ratio is larger than one and the NPV is positive, then it is worthwhile to invest in the measure that is evaluated. </w:t>
+      </w:r>
+      <w:r>
+        <w:rPr>
+          <w:sz w:val="24"/>
+          <w:u w:val="single"/>
+        </w:rPr>
+        <w:t>(Answer Q</w:t>
+      </w:r>
+      <w:r>
+        <w:rPr>
+          <w:sz w:val="24"/>
+          <w:u w:val="single"/>
+        </w:rPr>
+        <w:t>8</w:t>
+      </w:r>
+      <w:r>
+        <w:rPr>
+          <w:sz w:val="24"/>
+          <w:u w:val="single"/>
+        </w:rPr>
+        <w:t>-Q</w:t>
+      </w:r>
+      <w:r>
+        <w:rPr>
+          <w:sz w:val="24"/>
+          <w:u w:val="single"/>
+        </w:rPr>
+        <w:t>11</w:t>
+      </w:r>
+      <w:r>
+        <w:t>)</w:t>
+      </w:r>
+    </w:p>
+    <w:p>
+      <w:pPr>
+        <w:jc w:val="both"/>
+      </w:pPr>
     </w:p>
     <w:p>
       <w:pPr>
@@ -1472,21 +1385,98 @@
       <w:pPr>
         <w:jc w:val="both"/>
         <w:rPr>
+          <w:b/>
           <w:noProof/>
           <w:lang w:eastAsia="nl-NL"/>
         </w:rPr>
       </w:pPr>
-    </w:p>
-    <w:p>
-      <w:pPr>
-        <w:jc w:val="both"/>
+      <w:r>
         <w:rPr>
           <w:noProof/>
           <w:lang w:eastAsia="nl-NL"/>
         </w:rPr>
-      </w:pPr>
-      <w:bookmarkStart w:id="0" w:name="_GoBack"/>
-      <w:bookmarkEnd w:id="0"/>
+        <w:t xml:space="preserve">Finally we want to see how sensitive our results are for the choice of the values of our input variables. </w:t>
+      </w:r>
+      <w:r>
+        <w:t>Open the IPython notebook ‘</w:t>
+      </w:r>
+      <w:r>
+        <w:t>Uncertainty Analysis</w:t>
+      </w:r>
+      <w:r>
+        <w:t>.ipynb</w:t>
+      </w:r>
+      <w:r>
+        <w:t>’</w:t>
+      </w:r>
+      <w:r>
+        <w:t xml:space="preserve">. In </w:t>
+      </w:r>
+      <w:r>
+        <w:rPr>
+          <w:b/>
+        </w:rPr>
+        <w:t>Cell 4</w:t>
+      </w:r>
+      <w:r>
+        <w:t xml:space="preserve">¸we set up everything for the uncertainty and sensitivity analysis. </w:t>
+      </w:r>
+      <w:r>
+        <w:t>In the fifth line of this cell, we need to specify the bounds for the 3 inputs that we want to vary: the height of the inundation depths, the maximum damage value and the shape of the vulnerability curves.  We will perform the analysis for the 1/10,000 flood map in the current situation. Once you have put in the bounds, g</w:t>
+      </w:r>
+      <w:r>
+        <w:t>o to ‘Kernel’ and press ‘Restart &amp; Run all’</w:t>
+      </w:r>
+      <w:r>
+        <w:t xml:space="preserve">. </w:t>
+      </w:r>
+      <w:r>
+        <w:rPr>
+          <w:sz w:val="24"/>
+          <w:u w:val="single"/>
+        </w:rPr>
+        <w:t>(Answer Q</w:t>
+      </w:r>
+      <w:r>
+        <w:rPr>
+          <w:sz w:val="24"/>
+          <w:u w:val="single"/>
+        </w:rPr>
+        <w:t>12</w:t>
+      </w:r>
+      <w:r>
+        <w:rPr>
+          <w:sz w:val="24"/>
+          <w:u w:val="single"/>
+        </w:rPr>
+        <w:t>-Q</w:t>
+      </w:r>
+      <w:r>
+        <w:rPr>
+          <w:sz w:val="24"/>
+          <w:u w:val="single"/>
+        </w:rPr>
+        <w:t>1</w:t>
+      </w:r>
+      <w:r>
+        <w:rPr>
+          <w:sz w:val="24"/>
+          <w:u w:val="single"/>
+        </w:rPr>
+        <w:t>3</w:t>
+      </w:r>
+      <w:r>
+        <w:t>)</w:t>
+      </w:r>
+    </w:p>
+    <w:p>
+      <w:pPr>
+        <w:jc w:val="both"/>
+        <w:rPr>
+          <w:noProof/>
+          <w:lang w:eastAsia="nl-NL"/>
+        </w:rPr>
+      </w:pPr>
       <w:r>
         <w:rPr>
           <w:noProof/>
@@ -3173,7 +3163,7 @@
 </file>
 
 <file path=word/numbering.xml><?xml version="1.0" encoding="utf-8"?>
-<w:numbering xmlns:wpc="http://schemas.microsoft.com/office/word/2010/wordprocessingCanvas" xmlns:cx="http://schemas.microsoft.com/office/drawing/2014/chartex" xmlns:cx1="http://schemas.microsoft.com/office/drawing/2015/9/8/chartex" xmlns:cx2="http://schemas.microsoft.com/office/drawing/2015/10/21/chartex" xmlns:cx3="http://schemas.microsoft.com/office/drawing/2016/5/9/chartex" xmlns:cx4="http://schemas.microsoft.com/office/drawing/2016/5/10/chartex" xmlns:cx5="http://schemas.microsoft.com/office/drawing/2016/5/11/chartex" xmlns:cx6="http://schemas.microsoft.com/office/drawing/2016/5/12/chartex" xmlns:cx7="http://schemas.microsoft.com/office/drawing/2016/5/13/chartex" xmlns:cx8="http://schemas.microsoft.com/office/drawing/2016/5/14/chartex" xmlns:mc="http://schemas.openxmlformats.org/markup-compatibility/2006" xmlns:aink="http://schemas.microsoft.com/office/drawing/2016/ink" xmlns:am3d="http://schemas.microsoft.com/office/drawing/2017/model3d" xmlns:o="urn:schemas-microsoft-com:office:office" xmlns:r="http://schemas.openxmlformats.org/officeDocument/2006/relationships" xmlns:m="http://schemas.openxmlformats.org/officeDocument/2006/math" xmlns:v="urn:schemas-microsoft-com:vml" xmlns:wp14="http://schemas.microsoft.com/office/word/2010/wordprocessingDrawing" xmlns:wp="http://schemas.openxmlformats.org/drawingml/2006/wordprocessingDrawing" xmlns:w10="urn:schemas-microsoft-com:office:word" xmlns:w="http://schemas.openxmlformats.org/wordprocessingml/2006/main" xmlns:w14="http://schemas.microsoft.com/office/word/2010/wordml" xmlns:w15="http://schemas.microsoft.com/office/word/2012/wordml" xmlns:w16cid="http://schemas.microsoft.com/office/word/2016/wordml/cid" xmlns:w16se="http://schemas.microsoft.com/office/word/2015/wordml/symex" xmlns:wpg="http://schemas.microsoft.com/office/word/2010/wordprocessingGroup" xmlns:wpi="http://schemas.microsoft.com/office/word/2010/wordprocessingInk" xmlns:wne="http://schemas.microsoft.com/office/word/2006/wordml" xmlns:wps="http://schemas.microsoft.com/office/word/2010/wordprocessingShape" mc:Ignorable="w14 w15 w16se w16cid wp14">
+<w:numbering xmlns:wpc="http://schemas.microsoft.com/office/word/2010/wordprocessingCanvas" xmlns:cx="http://schemas.microsoft.com/office/drawing/2014/chartex" xmlns:cx1="http://schemas.microsoft.com/office/drawing/2015/9/8/chartex" xmlns:mc="http://schemas.openxmlformats.org/markup-compatibility/2006" xmlns:o="urn:schemas-microsoft-com:office:office" xmlns:r="http://schemas.openxmlformats.org/officeDocument/2006/relationships" xmlns:m="http://schemas.openxmlformats.org/officeDocument/2006/math" xmlns:v="urn:schemas-microsoft-com:vml" xmlns:wp14="http://schemas.microsoft.com/office/word/2010/wordprocessingDrawing" xmlns:wp="http://schemas.openxmlformats.org/drawingml/2006/wordprocessingDrawing" xmlns:w10="urn:schemas-microsoft-com:office:word" xmlns:w="http://schemas.openxmlformats.org/wordprocessingml/2006/main" xmlns:w14="http://schemas.microsoft.com/office/word/2010/wordml" xmlns:w15="http://schemas.microsoft.com/office/word/2012/wordml" xmlns:w16se="http://schemas.microsoft.com/office/word/2015/wordml/symex" xmlns:wpg="http://schemas.microsoft.com/office/word/2010/wordprocessingGroup" xmlns:wpi="http://schemas.microsoft.com/office/word/2010/wordprocessingInk" xmlns:wne="http://schemas.microsoft.com/office/word/2006/wordml" xmlns:wps="http://schemas.microsoft.com/office/word/2010/wordprocessingShape" mc:Ignorable="w14 w15 w16se wp14">
   <w:abstractNum w:abstractNumId="0" w15:restartNumberingAfterBreak="0">
     <w:nsid w:val="22C214B6"/>
     <w:multiLevelType w:val="hybridMultilevel"/>
@@ -3594,7 +3584,7 @@
 </file>
 
 <file path=word/styles.xml><?xml version="1.0" encoding="utf-8"?>
-<w:styles xmlns:mc="http://schemas.openxmlformats.org/markup-compatibility/2006" xmlns:r="http://schemas.openxmlformats.org/officeDocument/2006/relationships" xmlns:w="http://schemas.openxmlformats.org/wordprocessingml/2006/main" xmlns:w14="http://schemas.microsoft.com/office/word/2010/wordml" xmlns:w15="http://schemas.microsoft.com/office/word/2012/wordml" xmlns:w16cid="http://schemas.microsoft.com/office/word/2016/wordml/cid" xmlns:w16se="http://schemas.microsoft.com/office/word/2015/wordml/symex" mc:Ignorable="w14 w15 w16se w16cid">
+<w:styles xmlns:mc="http://schemas.openxmlformats.org/markup-compatibility/2006" xmlns:r="http://schemas.openxmlformats.org/officeDocument/2006/relationships" xmlns:w="http://schemas.openxmlformats.org/wordprocessingml/2006/main" xmlns:w14="http://schemas.microsoft.com/office/word/2010/wordml" xmlns:w15="http://schemas.microsoft.com/office/word/2012/wordml" xmlns:w16se="http://schemas.microsoft.com/office/word/2015/wordml/symex" mc:Ignorable="w14 w15 w16se">
   <w:docDefaults>
     <w:rPrDefault>
       <w:rPr>
@@ -3610,7 +3600,7 @@
       </w:pPr>
     </w:pPrDefault>
   </w:docDefaults>
-  <w:latentStyles w:defLockedState="0" w:defUIPriority="99" w:defSemiHidden="0" w:defUnhideWhenUsed="0" w:defQFormat="0" w:count="377">
+  <w:latentStyles w:defLockedState="0" w:defUIPriority="99" w:defSemiHidden="0" w:defUnhideWhenUsed="0" w:defQFormat="0" w:count="371">
     <w:lsdException w:name="Normal" w:uiPriority="0" w:qFormat="1"/>
     <w:lsdException w:name="heading 1" w:uiPriority="9" w:qFormat="1"/>
     <w:lsdException w:name="heading 2" w:semiHidden="1" w:uiPriority="9" w:unhideWhenUsed="1" w:qFormat="1"/>
@@ -3982,12 +3972,6 @@
     <w:lsdException w:name="List Table 5 Dark Accent 6" w:uiPriority="50"/>
     <w:lsdException w:name="List Table 6 Colorful Accent 6" w:uiPriority="51"/>
     <w:lsdException w:name="List Table 7 Colorful Accent 6" w:uiPriority="52"/>
-    <w:lsdException w:name="Mention" w:semiHidden="1" w:unhideWhenUsed="1"/>
-    <w:lsdException w:name="Smart Hyperlink" w:semiHidden="1" w:unhideWhenUsed="1"/>
-    <w:lsdException w:name="Hashtag" w:semiHidden="1" w:unhideWhenUsed="1"/>
-    <w:lsdException w:name="Unresolved Mention" w:semiHidden="1" w:unhideWhenUsed="1"/>
-    <w:lsdException w:name="Smart Link" w:semiHidden="1" w:unhideWhenUsed="1"/>
-    <w:lsdException w:name="Smart Link Error" w:semiHidden="1" w:unhideWhenUsed="1"/>
   </w:latentStyles>
   <w:style w:type="paragraph" w:default="1" w:styleId="Normal">
     <w:name w:val="Normal"/>
@@ -4130,7 +4114,7 @@
     <w:basedOn w:val="DefaultParagraphFont"/>
     <w:rsid w:val="001A472B"/>
   </w:style>
-  <w:style w:type="character" w:styleId="UnresolvedMention">
+  <w:style w:type="character" w:customStyle="1" w:styleId="UnresolvedMention">
     <w:name w:val="Unresolved Mention"/>
     <w:basedOn w:val="DefaultParagraphFont"/>
     <w:uiPriority w:val="99"/>
@@ -4433,7 +4417,7 @@
 </file>
 
 <file path=customXml/itemProps1.xml><?xml version="1.0" encoding="utf-8"?>
-<ds:datastoreItem xmlns:ds="http://schemas.openxmlformats.org/officeDocument/2006/customXml" ds:itemID="{B380C849-5D35-4B4C-BC37-834C7D4E9436}">
+<ds:datastoreItem xmlns:ds="http://schemas.openxmlformats.org/officeDocument/2006/customXml" ds:itemID="{80981DC0-EF64-4B77-934D-188FD409CA2C}">
   <ds:schemaRefs>
     <ds:schemaRef ds:uri="http://schemas.openxmlformats.org/officeDocument/2006/bibliography"/>
   </ds:schemaRefs>

</xml_diff>